<commit_message>
add new change management log file
</commit_message>
<xml_diff>
--- a/Lab 4 Submissions/SportZ_Change_Management_Plan_v1.0.docx
+++ b/Lab 4 Submissions/SportZ_Change_Management_Plan_v1.0.docx
@@ -6850,16 +6850,8 @@
               <w:rPr>
                 <w:sz w:val="20"/>
               </w:rPr>
-              <w:t xml:space="preserve">Tech </w:t>
-            </w:r>
-            <w:proofErr w:type="gramStart"/>
-            <w:r>
-              <w:rPr>
-                <w:sz w:val="20"/>
-              </w:rPr>
-              <w:t>Lead</w:t>
-            </w:r>
-            <w:proofErr w:type="gramEnd"/>
+              <w:t>Tech Lead</w:t>
+            </w:r>
           </w:p>
         </w:tc>
         <w:tc>
@@ -10876,17 +10868,8 @@
                 <w:rFonts w:eastAsia="Times New Roman"/>
                 <w:szCs w:val="24"/>
               </w:rPr>
-              <w:t xml:space="preserve">Tech </w:t>
-            </w:r>
-            <w:proofErr w:type="gramStart"/>
-            <w:r>
-              <w:rPr>
-                <w:rFonts w:eastAsia="Times New Roman"/>
-                <w:szCs w:val="24"/>
-              </w:rPr>
-              <w:t>Lead</w:t>
-            </w:r>
-            <w:proofErr w:type="gramEnd"/>
+              <w:t>Tech Lead</w:t>
+            </w:r>
           </w:p>
         </w:tc>
         <w:tc>
@@ -12442,98 +12425,95 @@
       </w:pPr>
       <w:r>
         <w:rPr>
-          <w:rFonts w:ascii="Calibri" w:eastAsia="Calibri" w:hAnsi="Calibri" w:cs="Calibri"/>
           <w:noProof/>
-          <w:sz w:val="22"/>
         </w:rPr>
         <w:lastRenderedPageBreak/>
-        <mc:AlternateContent>
-          <mc:Choice Requires="wpg">
-            <w:drawing>
-              <wp:inline distT="0" distB="0" distL="0" distR="0" wp14:anchorId="18E3DBEA" wp14:editId="78785E7F">
-                <wp:extent cx="5734050" cy="5461546"/>
-                <wp:effectExtent l="0" t="0" r="0" b="0"/>
-                <wp:docPr id="11039" name="Group 11039"/>
-                <wp:cNvGraphicFramePr/>
-                <a:graphic xmlns:a="http://schemas.openxmlformats.org/drawingml/2006/main">
-                  <a:graphicData uri="http://schemas.microsoft.com/office/word/2010/wordprocessingGroup">
-                    <wpg:wgp>
-                      <wpg:cNvGrpSpPr/>
-                      <wpg:grpSpPr>
-                        <a:xfrm>
-                          <a:off x="0" y="0"/>
-                          <a:ext cx="5734050" cy="5461546"/>
-                          <a:chOff x="0" y="0"/>
-                          <a:chExt cx="5734050" cy="5461546"/>
-                        </a:xfrm>
-                      </wpg:grpSpPr>
-                      <pic:pic xmlns:pic="http://schemas.openxmlformats.org/drawingml/2006/picture">
-                        <pic:nvPicPr>
-                          <pic:cNvPr id="977" name="Picture 977"/>
-                          <pic:cNvPicPr/>
-                        </pic:nvPicPr>
-                        <pic:blipFill>
-                          <a:blip r:embed="rId18"/>
-                          <a:stretch>
-                            <a:fillRect/>
-                          </a:stretch>
-                        </pic:blipFill>
-                        <pic:spPr>
-                          <a:xfrm>
-                            <a:off x="0" y="0"/>
-                            <a:ext cx="981075" cy="1219200"/>
-                          </a:xfrm>
-                          <a:prstGeom prst="rect">
-                            <a:avLst/>
-                          </a:prstGeom>
-                        </pic:spPr>
-                      </pic:pic>
-                      <pic:pic xmlns:pic="http://schemas.openxmlformats.org/drawingml/2006/picture">
-                        <pic:nvPicPr>
-                          <pic:cNvPr id="979" name="Picture 979"/>
-                          <pic:cNvPicPr/>
-                        </pic:nvPicPr>
-                        <pic:blipFill>
-                          <a:blip r:embed="rId19"/>
-                          <a:stretch>
-                            <a:fillRect/>
-                          </a:stretch>
-                        </pic:blipFill>
-                        <pic:spPr>
-                          <a:xfrm>
-                            <a:off x="0" y="1346746"/>
-                            <a:ext cx="5734050" cy="4114800"/>
-                          </a:xfrm>
-                          <a:prstGeom prst="rect">
-                            <a:avLst/>
-                          </a:prstGeom>
-                        </pic:spPr>
-                      </pic:pic>
-                    </wpg:wgp>
-                  </a:graphicData>
-                </a:graphic>
-              </wp:inline>
-            </w:drawing>
-          </mc:Choice>
-          <mc:Fallback xmlns:a="http://schemas.openxmlformats.org/drawingml/2006/main">
-            <w:pict>
-              <v:group id="Group 11039" style="width:451.5pt;height:430.043pt;mso-position-horizontal-relative:char;mso-position-vertical-relative:line" coordsize="57340,54615">
-                <v:shape id="Picture 977" style="position:absolute;width:9810;height:12192;left:0;top:0;" filled="f">
-                  <v:imagedata r:id="rId20"/>
-                </v:shape>
-                <v:shape id="Picture 979" style="position:absolute;width:57340;height:41148;left:0;top:13467;" filled="f">
-                  <v:imagedata r:id="rId21"/>
-                </v:shape>
-              </v:group>
-            </w:pict>
-          </mc:Fallback>
-        </mc:AlternateContent>
+        <w:drawing>
+          <wp:inline distT="0" distB="0" distL="0" distR="0" wp14:anchorId="07A0ABA4" wp14:editId="5D36C08B">
+            <wp:extent cx="981075" cy="1219200"/>
+            <wp:effectExtent l="0" t="0" r="9525" b="0"/>
+            <wp:docPr id="977" name="Picture 977"/>
+            <wp:cNvGraphicFramePr/>
+            <a:graphic xmlns:a="http://schemas.openxmlformats.org/drawingml/2006/main">
+              <a:graphicData uri="http://schemas.openxmlformats.org/drawingml/2006/picture">
+                <pic:pic xmlns:pic="http://schemas.openxmlformats.org/drawingml/2006/picture">
+                  <pic:nvPicPr>
+                    <pic:cNvPr id="977" name="Picture 977"/>
+                    <pic:cNvPicPr/>
+                  </pic:nvPicPr>
+                  <pic:blipFill>
+                    <a:blip r:embed="rId18"/>
+                    <a:stretch>
+                      <a:fillRect/>
+                    </a:stretch>
+                  </pic:blipFill>
+                  <pic:spPr>
+                    <a:xfrm>
+                      <a:off x="0" y="0"/>
+                      <a:ext cx="981075" cy="1219200"/>
+                    </a:xfrm>
+                    <a:prstGeom prst="rect">
+                      <a:avLst/>
+                    </a:prstGeom>
+                  </pic:spPr>
+                </pic:pic>
+              </a:graphicData>
+            </a:graphic>
+          </wp:inline>
+        </w:drawing>
+      </w:r>
+    </w:p>
+    <w:p>
+      <w:pPr>
+        <w:spacing w:after="0" w:line="259" w:lineRule="auto"/>
+        <w:ind w:left="30" w:right="-20" w:firstLine="0"/>
+        <w:jc w:val="left"/>
+      </w:pPr>
+      <w:r>
+        <w:rPr>
+          <w:noProof/>
+        </w:rPr>
+        <w:drawing>
+          <wp:inline distT="0" distB="0" distL="0" distR="0" wp14:anchorId="32BA9804" wp14:editId="6287385A">
+            <wp:extent cx="5740400" cy="3483610"/>
+            <wp:effectExtent l="0" t="0" r="0" b="2540"/>
+            <wp:docPr id="1" name="Picture 1" descr="Table&#10;&#10;Description automatically generated"/>
+            <wp:cNvGraphicFramePr>
+              <a:graphicFrameLocks xmlns:a="http://schemas.openxmlformats.org/drawingml/2006/main" noChangeAspect="1"/>
+            </wp:cNvGraphicFramePr>
+            <a:graphic xmlns:a="http://schemas.openxmlformats.org/drawingml/2006/main">
+              <a:graphicData uri="http://schemas.openxmlformats.org/drawingml/2006/picture">
+                <pic:pic xmlns:pic="http://schemas.openxmlformats.org/drawingml/2006/picture">
+                  <pic:nvPicPr>
+                    <pic:cNvPr id="1" name="Picture 1" descr="Table&#10;&#10;Description automatically generated"/>
+                    <pic:cNvPicPr/>
+                  </pic:nvPicPr>
+                  <pic:blipFill>
+                    <a:blip r:embed="rId19"/>
+                    <a:stretch>
+                      <a:fillRect/>
+                    </a:stretch>
+                  </pic:blipFill>
+                  <pic:spPr>
+                    <a:xfrm>
+                      <a:off x="0" y="0"/>
+                      <a:ext cx="5740400" cy="3483610"/>
+                    </a:xfrm>
+                    <a:prstGeom prst="rect">
+                      <a:avLst/>
+                    </a:prstGeom>
+                  </pic:spPr>
+                </pic:pic>
+              </a:graphicData>
+            </a:graphic>
+          </wp:inline>
+        </w:drawing>
       </w:r>
     </w:p>
     <w:sectPr>
-      <w:headerReference w:type="even" r:id="rId22"/>
-      <w:headerReference w:type="default" r:id="rId23"/>
-      <w:headerReference w:type="first" r:id="rId24"/>
+      <w:headerReference w:type="even" r:id="rId20"/>
+      <w:headerReference w:type="default" r:id="rId21"/>
+      <w:headerReference w:type="first" r:id="rId22"/>
       <w:pgSz w:w="11920" w:h="16840"/>
       <w:pgMar w:top="1440" w:right="1440" w:bottom="1440" w:left="1440" w:header="470" w:footer="720" w:gutter="0"/>
       <w:cols w:space="720"/>

</xml_diff>